<commit_message>
added website link to word document
</commit_message>
<xml_diff>
--- a/Word/SDLC.docx
+++ b/Word/SDLC.docx
@@ -282,11 +282,28 @@
                                 </w:p>
                                 <w:p>
                                   <w:r>
-                                    <w:t>Website: [Website Here</w:t>
+                                    <w:t xml:space="preserve">Website: </w:t>
                                   </w:r>
-                                  <w:r>
-                                    <w:t>]</w:t>
-                                  </w:r>
+                                  <w:hyperlink r:id="rId7" w:history="1">
+                                    <w:r>
+                                      <w:rPr>
+                                        <w:rStyle w:val="Hyperlink"/>
+                                      </w:rPr>
+                                      <w:t>Project W</w:t>
+                                    </w:r>
+                                    <w:r>
+                                      <w:rPr>
+                                        <w:rStyle w:val="Hyperlink"/>
+                                      </w:rPr>
+                                      <w:t>e</w:t>
+                                    </w:r>
+                                    <w:r>
+                                      <w:rPr>
+                                        <w:rStyle w:val="Hyperlink"/>
+                                      </w:rPr>
+                                      <w:t>bsite</w:t>
+                                    </w:r>
+                                  </w:hyperlink>
                                 </w:p>
                                 <w:p/>
                               </w:txbxContent>
@@ -321,11 +338,28 @@
                           </w:p>
                           <w:p>
                             <w:r>
-                              <w:t>Website: [Website Here</w:t>
+                              <w:t xml:space="preserve">Website: </w:t>
                             </w:r>
-                            <w:r>
-                              <w:t>]</w:t>
-                            </w:r>
+                            <w:hyperlink r:id="rId8" w:history="1">
+                              <w:r>
+                                <w:rPr>
+                                  <w:rStyle w:val="Hyperlink"/>
+                                </w:rPr>
+                                <w:t>Project W</w:t>
+                              </w:r>
+                              <w:r>
+                                <w:rPr>
+                                  <w:rStyle w:val="Hyperlink"/>
+                                </w:rPr>
+                                <w:t>e</w:t>
+                              </w:r>
+                              <w:r>
+                                <w:rPr>
+                                  <w:rStyle w:val="Hyperlink"/>
+                                </w:rPr>
+                                <w:t>bsite</w:t>
+                              </w:r>
+                            </w:hyperlink>
                           </w:p>
                           <w:p/>
                         </w:txbxContent>
@@ -513,7 +547,7 @@
                           <pic:cNvPicPr/>
                         </pic:nvPicPr>
                         <pic:blipFill>
-                          <a:blip r:embed="rId7"/>
+                          <a:blip r:embed="rId9"/>
                           <a:stretch>
                             <a:fillRect/>
                           </a:stretch>
@@ -567,10 +601,10 @@
                     <pic:cNvPicPr/>
                   </pic:nvPicPr>
                   <pic:blipFill>
-                    <a:blip r:embed="rId8">
+                    <a:blip r:embed="rId10">
                       <a:extLst>
                         <a:ext uri="{96DAC541-7B7A-43D3-8B79-37D633B846F1}">
-                          <asvg:svgBlip xmlns:asvg="http://schemas.microsoft.com/office/drawing/2016/SVG/main" r:embed="rId9"/>
+                          <asvg:svgBlip xmlns:asvg="http://schemas.microsoft.com/office/drawing/2016/SVG/main" r:embed="rId11"/>
                         </a:ext>
                       </a:extLst>
                     </a:blip>
@@ -627,7 +661,7 @@
                     <pic:cNvPicPr/>
                   </pic:nvPicPr>
                   <pic:blipFill>
-                    <a:blip r:embed="rId10">
+                    <a:blip r:embed="rId12">
                       <a:duotone>
                         <a:prstClr val="black"/>
                         <a:schemeClr val="accent6">
@@ -689,10 +723,10 @@
                     <pic:cNvPicPr/>
                   </pic:nvPicPr>
                   <pic:blipFill>
-                    <a:blip r:embed="rId11">
+                    <a:blip r:embed="rId13">
                       <a:extLst>
                         <a:ext uri="{96DAC541-7B7A-43D3-8B79-37D633B846F1}">
-                          <asvg:svgBlip xmlns:asvg="http://schemas.microsoft.com/office/drawing/2016/SVG/main" r:embed="rId12"/>
+                          <asvg:svgBlip xmlns:asvg="http://schemas.microsoft.com/office/drawing/2016/SVG/main" r:embed="rId14"/>
                         </a:ext>
                       </a:extLst>
                     </a:blip>
@@ -749,10 +783,10 @@
                     <pic:cNvPicPr/>
                   </pic:nvPicPr>
                   <pic:blipFill>
-                    <a:blip r:embed="rId13">
+                    <a:blip r:embed="rId15">
                       <a:extLst>
                         <a:ext uri="{96DAC541-7B7A-43D3-8B79-37D633B846F1}">
-                          <asvg:svgBlip xmlns:asvg="http://schemas.microsoft.com/office/drawing/2016/SVG/main" r:embed="rId14"/>
+                          <asvg:svgBlip xmlns:asvg="http://schemas.microsoft.com/office/drawing/2016/SVG/main" r:embed="rId16"/>
                         </a:ext>
                       </a:extLst>
                     </a:blip>
@@ -1223,9 +1257,9 @@
       </w:pPr>
     </w:p>
     <w:sectPr>
-      <w:headerReference w:type="even" r:id="rId15"/>
-      <w:headerReference w:type="default" r:id="rId16"/>
-      <w:footerReference w:type="even" r:id="rId17"/>
+      <w:headerReference w:type="even" r:id="rId17"/>
+      <w:headerReference w:type="default" r:id="rId18"/>
+      <w:footerReference w:type="even" r:id="rId19"/>
       <w:pgSz w:w="12240" w:h="15840" w:code="1"/>
       <w:pgMar w:top="1152" w:right="1152" w:bottom="720" w:left="1152" w:header="0" w:footer="0" w:gutter="0"/>
       <w:pgNumType w:start="0"/>
@@ -4243,6 +4277,30 @@
       <w:lang w:eastAsia="en-US"/>
     </w:rPr>
   </w:style>
+  <w:style w:type="character" w:styleId="UnresolvedMention">
+    <w:name w:val="Unresolved Mention"/>
+    <w:basedOn w:val="DefaultParagraphFont"/>
+    <w:uiPriority w:val="99"/>
+    <w:semiHidden/>
+    <w:unhideWhenUsed/>
+    <w:rsid w:val="007C5C6E"/>
+    <w:rPr>
+      <w:color w:val="605E5C"/>
+      <w:shd w:val="clear" w:color="auto" w:fill="E1DFDD"/>
+    </w:rPr>
+  </w:style>
+  <w:style w:type="character" w:styleId="FollowedHyperlink">
+    <w:name w:val="FollowedHyperlink"/>
+    <w:basedOn w:val="DefaultParagraphFont"/>
+    <w:uiPriority w:val="99"/>
+    <w:semiHidden/>
+    <w:unhideWhenUsed/>
+    <w:rsid w:val="007C5C6E"/>
+    <w:rPr>
+      <w:color w:val="60C5E8" w:themeColor="followedHyperlink"/>
+      <w:u w:val="single"/>
+    </w:rPr>
+  </w:style>
 </w:styles>
 </file>
 
@@ -4375,6 +4433,7 @@
     <w:rsidRoot w:val="00BD4B85"/>
     <w:rsid w:val="00041022"/>
     <w:rsid w:val="003A3A87"/>
+    <w:rsid w:val="00766957"/>
     <w:rsid w:val="00B543F9"/>
     <w:rsid w:val="00BD4B85"/>
   </w:rsids>

</xml_diff>